<commit_message>
Sauberer Stand, alle Tests laufen!
</commit_message>
<xml_diff>
--- a/ADP1Skizze_V7_Team16.docx
+++ b/ADP1Skizze_V7_Team16.docx
@@ -157,21 +157,15 @@
       </w:pPr>
       <w:r>
         <w:rPr/>
-        <w:t>Liste fertig implementiert</w:t>
-      </w:r>
-    </w:p>
-    <w:p>
-      <w:pPr>
-        <w:pStyle w:val="ListParagraph"/>
-        <w:numPr>
-          <w:ilvl w:val="0"/>
-          <w:numId w:val="2"/>
-        </w:numPr>
-        <w:rPr/>
-      </w:pPr>
-      <w:r>
-        <w:rPr/>
-        <w:t>Stack fertig implementiert</w:t>
+        <w:t xml:space="preserve">Liste, </w:t>
+      </w:r>
+      <w:r>
+        <w:rPr/>
+        <w:t>Stack, Schlange, BTree</w:t>
+      </w:r>
+      <w:r>
+        <w:rPr/>
+        <w:t xml:space="preserve"> fertig implementiert</w:t>
       </w:r>
     </w:p>
     <w:p>
@@ -1098,21 +1092,17 @@
           <w:ilvl w:val="0"/>
           <w:numId w:val="0"/>
         </w:numPr>
-        <w:ind w:hanging="0"/>
-        <w:rPr/>
-      </w:pPr>
-      <w:r>
-        <w:rPr/>
-        <w:tab/>
+        <w:ind w:left="720" w:hanging="0"/>
+        <w:rPr/>
+      </w:pPr>
+      <w:r>
+        <w:rPr/>
         <w:tab/>
         <w:t xml:space="preserve">Die Liste wird durchlaufen bis zum Element vor dem Element mit </w:t>
         <w:tab/>
-        <w:tab/>
         <w:t xml:space="preserve">übergebener Position. Dabei wird jedes Element in eine neue Liste </w:t>
         <w:tab/>
-        <w:tab/>
         <w:t xml:space="preserve">kopiert. Danach werden die Elemente hinter dem Element mit </w:t>
-        <w:tab/>
         <w:tab/>
         <w:tab/>
         <w:t xml:space="preserve">übergebener Position  ebenfalls kopiert. </w:t>
@@ -1193,7 +1183,18 @@
         <w:t>die Position des ersten gefundenen zurückgegeben.</w:t>
         <w:br/>
         <w:tab/>
-        <w:t xml:space="preserve">Wird kein entsprechendes Element gefunden wird NULL </w:t>
+        <w:t xml:space="preserve">Wird kein entsprechendes Element gefunden wird </w:t>
+      </w:r>
+      <w:r>
+        <w:rPr>
+          <w:b/>
+          <w:bCs/>
+        </w:rPr>
+        <w:t>nil</w:t>
+      </w:r>
+      <w:r>
+        <w:rPr/>
+        <w:t xml:space="preserve"> </w:t>
         <w:tab/>
         <w:t>zurückgegeben.</w:t>
       </w:r>
@@ -1314,7 +1315,18 @@
       </w:r>
       <w:r>
         <w:rPr/>
-        <w:t xml:space="preserve">, bzw. NULL falls kein entsprechendes </w:t>
+        <w:t xml:space="preserve">, bzw. </w:t>
+      </w:r>
+      <w:r>
+        <w:rPr>
+          <w:b/>
+          <w:bCs/>
+        </w:rPr>
+        <w:t>nil</w:t>
+      </w:r>
+      <w:r>
+        <w:rPr/>
+        <w:t xml:space="preserve"> falls kein entsprechendes </w:t>
         <w:br/>
         <w:t xml:space="preserve"> Element gefunden wird.</w:t>
       </w:r>
@@ -1510,7 +1522,14 @@
         <w:rPr/>
         <w:t xml:space="preserve">befindet, bzw. </w:t>
         <w:br/>
-        <w:t xml:space="preserve"> NULL</w:t>
+        <w:t xml:space="preserve"> </w:t>
+      </w:r>
+      <w:r>
+        <w:rPr>
+          <w:b/>
+          <w:bCs/>
+        </w:rPr>
+        <w:t>nil</w:t>
       </w:r>
       <w:r>
         <w:rPr>
@@ -7370,6 +7389,132 @@
       <w:rFonts w:cs="Wingdings"/>
     </w:rPr>
   </w:style>
+  <w:style w:type="character" w:styleId="ListLabel103">
+    <w:name w:val="ListLabel 103"/>
+    <w:qFormat/>
+    <w:rPr>
+      <w:rFonts w:cs="Calibri"/>
+    </w:rPr>
+  </w:style>
+  <w:style w:type="character" w:styleId="ListLabel104">
+    <w:name w:val="ListLabel 104"/>
+    <w:qFormat/>
+    <w:rPr>
+      <w:rFonts w:cs="Courier New"/>
+    </w:rPr>
+  </w:style>
+  <w:style w:type="character" w:styleId="ListLabel105">
+    <w:name w:val="ListLabel 105"/>
+    <w:qFormat/>
+    <w:rPr>
+      <w:rFonts w:cs="Wingdings"/>
+    </w:rPr>
+  </w:style>
+  <w:style w:type="character" w:styleId="ListLabel106">
+    <w:name w:val="ListLabel 106"/>
+    <w:qFormat/>
+    <w:rPr>
+      <w:rFonts w:cs="Symbol"/>
+    </w:rPr>
+  </w:style>
+  <w:style w:type="character" w:styleId="ListLabel107">
+    <w:name w:val="ListLabel 107"/>
+    <w:qFormat/>
+    <w:rPr>
+      <w:rFonts w:cs="Courier New"/>
+    </w:rPr>
+  </w:style>
+  <w:style w:type="character" w:styleId="ListLabel108">
+    <w:name w:val="ListLabel 108"/>
+    <w:qFormat/>
+    <w:rPr>
+      <w:rFonts w:cs="Wingdings"/>
+    </w:rPr>
+  </w:style>
+  <w:style w:type="character" w:styleId="ListLabel109">
+    <w:name w:val="ListLabel 109"/>
+    <w:qFormat/>
+    <w:rPr>
+      <w:rFonts w:cs="Symbol"/>
+    </w:rPr>
+  </w:style>
+  <w:style w:type="character" w:styleId="ListLabel110">
+    <w:name w:val="ListLabel 110"/>
+    <w:qFormat/>
+    <w:rPr>
+      <w:rFonts w:cs="Courier New"/>
+    </w:rPr>
+  </w:style>
+  <w:style w:type="character" w:styleId="ListLabel111">
+    <w:name w:val="ListLabel 111"/>
+    <w:qFormat/>
+    <w:rPr>
+      <w:rFonts w:cs="Wingdings"/>
+    </w:rPr>
+  </w:style>
+  <w:style w:type="character" w:styleId="ListLabel112">
+    <w:name w:val="ListLabel 112"/>
+    <w:qFormat/>
+    <w:rPr>
+      <w:rFonts w:cs="Calibri"/>
+    </w:rPr>
+  </w:style>
+  <w:style w:type="character" w:styleId="ListLabel113">
+    <w:name w:val="ListLabel 113"/>
+    <w:qFormat/>
+    <w:rPr>
+      <w:rFonts w:cs="Courier New"/>
+    </w:rPr>
+  </w:style>
+  <w:style w:type="character" w:styleId="ListLabel114">
+    <w:name w:val="ListLabel 114"/>
+    <w:qFormat/>
+    <w:rPr>
+      <w:rFonts w:cs="Wingdings"/>
+    </w:rPr>
+  </w:style>
+  <w:style w:type="character" w:styleId="ListLabel115">
+    <w:name w:val="ListLabel 115"/>
+    <w:qFormat/>
+    <w:rPr>
+      <w:rFonts w:cs="Symbol"/>
+    </w:rPr>
+  </w:style>
+  <w:style w:type="character" w:styleId="ListLabel116">
+    <w:name w:val="ListLabel 116"/>
+    <w:qFormat/>
+    <w:rPr>
+      <w:rFonts w:cs="Courier New"/>
+    </w:rPr>
+  </w:style>
+  <w:style w:type="character" w:styleId="ListLabel117">
+    <w:name w:val="ListLabel 117"/>
+    <w:qFormat/>
+    <w:rPr>
+      <w:rFonts w:cs="Wingdings"/>
+    </w:rPr>
+  </w:style>
+  <w:style w:type="character" w:styleId="ListLabel118">
+    <w:name w:val="ListLabel 118"/>
+    <w:qFormat/>
+    <w:rPr>
+      <w:rFonts w:cs="Symbol"/>
+    </w:rPr>
+  </w:style>
+  <w:style w:type="character" w:styleId="ListLabel119">
+    <w:name w:val="ListLabel 119"/>
+    <w:qFormat/>
+    <w:rPr>
+      <w:rFonts w:cs="Courier New"/>
+    </w:rPr>
+  </w:style>
+  <w:style w:type="character" w:styleId="ListLabel120">
+    <w:name w:val="ListLabel 120"/>
+    <w:qFormat/>
+    <w:rPr>
+      <w:rFonts w:cs="Wingdings"/>
+    </w:rPr>
+  </w:style>
   <w:style w:type="paragraph" w:styleId="Berschrift">
     <w:name w:val="Überschrift"/>
     <w:basedOn w:val="Normal"/>

</xml_diff>

<commit_message>
Aufgabe 1, letzter Stand.
</commit_message>
<xml_diff>
--- a/ADP1Skizze_V7_Team16.docx
+++ b/ADP1Skizze_V7_Team16.docx
@@ -113,7 +113,7 @@
       </w:pPr>
       <w:r>
         <w:rPr/>
-        <w:t>02.04.2017 - 11.04.2017 ca. 29 Stunden</w:t>
+        <w:t>02.04.2017 - 11.04.2017 ca. 40 Stunden</w:t>
       </w:r>
     </w:p>
     <w:p>
@@ -157,15 +157,7 @@
       </w:pPr>
       <w:r>
         <w:rPr/>
-        <w:t xml:space="preserve">Liste, </w:t>
-      </w:r>
-      <w:r>
-        <w:rPr/>
-        <w:t>Stack, Schlange, BTree</w:t>
-      </w:r>
-      <w:r>
-        <w:rPr/>
-        <w:t xml:space="preserve"> fertig implementiert</w:t>
+        <w:t>Liste, Stack, Schlange, BTree fertig implementiert</w:t>
       </w:r>
     </w:p>
     <w:p>
@@ -4834,27 +4826,27 @@
       <w:r>
         <w:rPr/>
         <w:tab/>
-        <w:t xml:space="preserve">LinkBTree ist ein binärer Bäume dessen Knotenelemente alle kleiner sind </w:t>
-        <w:tab/>
-        <w:t>als sein Wurzelelement.</w:t>
-      </w:r>
-    </w:p>
-    <w:p>
-      <w:pPr>
-        <w:pStyle w:val="ListParagraph"/>
-        <w:numPr>
-          <w:ilvl w:val="0"/>
-          <w:numId w:val="0"/>
-        </w:numPr>
-        <w:ind w:left="720" w:hanging="0"/>
-        <w:rPr/>
-      </w:pPr>
-      <w:r>
-        <w:rPr/>
-        <w:tab/>
-        <w:t xml:space="preserve">RechtBTree ist ein binärer Bäume dessen Knotenelemente kleiner sind als </w:t>
-        <w:tab/>
-        <w:t>sein Wurzelelement.</w:t>
+        <w:t xml:space="preserve">LinkBTree ist ein binärer Bäume dessen Knotenelemente alle kleiner </w:t>
+        <w:tab/>
+        <w:t>sind als sein Wurzelelement.</w:t>
+      </w:r>
+    </w:p>
+    <w:p>
+      <w:pPr>
+        <w:pStyle w:val="ListParagraph"/>
+        <w:numPr>
+          <w:ilvl w:val="0"/>
+          <w:numId w:val="0"/>
+        </w:numPr>
+        <w:ind w:left="720" w:hanging="0"/>
+        <w:rPr/>
+      </w:pPr>
+      <w:r>
+        <w:rPr/>
+        <w:tab/>
+        <w:t xml:space="preserve">RechtBTree ist ein binärer Bäume dessen Knotenelemente kleiner </w:t>
+        <w:tab/>
+        <w:t>sind als sein Wurzelelement.</w:t>
       </w:r>
     </w:p>
     <w:p>
@@ -5774,13 +5766,24 @@
           <w:numId w:val="0"/>
         </w:numPr>
         <w:spacing w:before="0" w:after="200"/>
-        <w:ind w:left="2160" w:hanging="0"/>
+        <w:ind w:left="720" w:hanging="0"/>
         <w:contextualSpacing/>
         <w:rPr/>
       </w:pPr>
       <w:r>
         <w:rPr/>
-        <w:t>Die Bäume werden parallel durchlaufen und auf gleiche Höhe geprüft, sodass jeder Knoteninhalt einer erreichten Höhe vom ersten btree strukturell gleich mit dem Knoteninhalt des äquivalenten Knotens in gleicher Höhe im zweiten btree sein muss.</w:t>
+        <w:tab/>
+        <w:t xml:space="preserve">Die Bäume werden parallel durchlaufen und auf gleiche Höhe </w:t>
+        <w:tab/>
+        <w:tab/>
+        <w:t xml:space="preserve">geprüft, sodass jeder Knoteninhalt einer erreichten Höhe vom ersten </w:t>
+        <w:tab/>
+        <w:t xml:space="preserve">btree </w:t>
+        <w:tab/>
+        <w:t xml:space="preserve">strukturell gleich mit dem Knoteninhalt des äquivalenten </w:t>
+        <w:tab/>
+        <w:tab/>
+        <w:t>Knotens in gleicher Höhe im zweiten btree sein muss.</w:t>
       </w:r>
     </w:p>
     <w:sectPr>
@@ -7515,6 +7518,384 @@
       <w:rFonts w:cs="Wingdings"/>
     </w:rPr>
   </w:style>
+  <w:style w:type="character" w:styleId="ListLabel121">
+    <w:name w:val="ListLabel 121"/>
+    <w:qFormat/>
+    <w:rPr>
+      <w:rFonts w:cs="Calibri"/>
+    </w:rPr>
+  </w:style>
+  <w:style w:type="character" w:styleId="ListLabel122">
+    <w:name w:val="ListLabel 122"/>
+    <w:qFormat/>
+    <w:rPr>
+      <w:rFonts w:cs="Courier New"/>
+    </w:rPr>
+  </w:style>
+  <w:style w:type="character" w:styleId="ListLabel123">
+    <w:name w:val="ListLabel 123"/>
+    <w:qFormat/>
+    <w:rPr>
+      <w:rFonts w:cs="Wingdings"/>
+    </w:rPr>
+  </w:style>
+  <w:style w:type="character" w:styleId="ListLabel124">
+    <w:name w:val="ListLabel 124"/>
+    <w:qFormat/>
+    <w:rPr>
+      <w:rFonts w:cs="Symbol"/>
+    </w:rPr>
+  </w:style>
+  <w:style w:type="character" w:styleId="ListLabel125">
+    <w:name w:val="ListLabel 125"/>
+    <w:qFormat/>
+    <w:rPr>
+      <w:rFonts w:cs="Courier New"/>
+    </w:rPr>
+  </w:style>
+  <w:style w:type="character" w:styleId="ListLabel126">
+    <w:name w:val="ListLabel 126"/>
+    <w:qFormat/>
+    <w:rPr>
+      <w:rFonts w:cs="Wingdings"/>
+    </w:rPr>
+  </w:style>
+  <w:style w:type="character" w:styleId="ListLabel127">
+    <w:name w:val="ListLabel 127"/>
+    <w:qFormat/>
+    <w:rPr>
+      <w:rFonts w:cs="Symbol"/>
+    </w:rPr>
+  </w:style>
+  <w:style w:type="character" w:styleId="ListLabel128">
+    <w:name w:val="ListLabel 128"/>
+    <w:qFormat/>
+    <w:rPr>
+      <w:rFonts w:cs="Courier New"/>
+    </w:rPr>
+  </w:style>
+  <w:style w:type="character" w:styleId="ListLabel129">
+    <w:name w:val="ListLabel 129"/>
+    <w:qFormat/>
+    <w:rPr>
+      <w:rFonts w:cs="Wingdings"/>
+    </w:rPr>
+  </w:style>
+  <w:style w:type="character" w:styleId="ListLabel130">
+    <w:name w:val="ListLabel 130"/>
+    <w:qFormat/>
+    <w:rPr>
+      <w:rFonts w:cs="Calibri"/>
+    </w:rPr>
+  </w:style>
+  <w:style w:type="character" w:styleId="ListLabel131">
+    <w:name w:val="ListLabel 131"/>
+    <w:qFormat/>
+    <w:rPr>
+      <w:rFonts w:cs="Courier New"/>
+    </w:rPr>
+  </w:style>
+  <w:style w:type="character" w:styleId="ListLabel132">
+    <w:name w:val="ListLabel 132"/>
+    <w:qFormat/>
+    <w:rPr>
+      <w:rFonts w:cs="Wingdings"/>
+    </w:rPr>
+  </w:style>
+  <w:style w:type="character" w:styleId="ListLabel133">
+    <w:name w:val="ListLabel 133"/>
+    <w:qFormat/>
+    <w:rPr>
+      <w:rFonts w:cs="Symbol"/>
+    </w:rPr>
+  </w:style>
+  <w:style w:type="character" w:styleId="ListLabel134">
+    <w:name w:val="ListLabel 134"/>
+    <w:qFormat/>
+    <w:rPr>
+      <w:rFonts w:cs="Courier New"/>
+    </w:rPr>
+  </w:style>
+  <w:style w:type="character" w:styleId="ListLabel135">
+    <w:name w:val="ListLabel 135"/>
+    <w:qFormat/>
+    <w:rPr>
+      <w:rFonts w:cs="Wingdings"/>
+    </w:rPr>
+  </w:style>
+  <w:style w:type="character" w:styleId="ListLabel136">
+    <w:name w:val="ListLabel 136"/>
+    <w:qFormat/>
+    <w:rPr>
+      <w:rFonts w:cs="Symbol"/>
+    </w:rPr>
+  </w:style>
+  <w:style w:type="character" w:styleId="ListLabel137">
+    <w:name w:val="ListLabel 137"/>
+    <w:qFormat/>
+    <w:rPr>
+      <w:rFonts w:cs="Courier New"/>
+    </w:rPr>
+  </w:style>
+  <w:style w:type="character" w:styleId="ListLabel138">
+    <w:name w:val="ListLabel 138"/>
+    <w:qFormat/>
+    <w:rPr>
+      <w:rFonts w:cs="Wingdings"/>
+    </w:rPr>
+  </w:style>
+  <w:style w:type="character" w:styleId="ListLabel139">
+    <w:name w:val="ListLabel 139"/>
+    <w:qFormat/>
+    <w:rPr>
+      <w:rFonts w:cs="Calibri"/>
+    </w:rPr>
+  </w:style>
+  <w:style w:type="character" w:styleId="ListLabel140">
+    <w:name w:val="ListLabel 140"/>
+    <w:qFormat/>
+    <w:rPr>
+      <w:rFonts w:cs="Courier New"/>
+    </w:rPr>
+  </w:style>
+  <w:style w:type="character" w:styleId="ListLabel141">
+    <w:name w:val="ListLabel 141"/>
+    <w:qFormat/>
+    <w:rPr>
+      <w:rFonts w:cs="Wingdings"/>
+    </w:rPr>
+  </w:style>
+  <w:style w:type="character" w:styleId="ListLabel142">
+    <w:name w:val="ListLabel 142"/>
+    <w:qFormat/>
+    <w:rPr>
+      <w:rFonts w:cs="Symbol"/>
+    </w:rPr>
+  </w:style>
+  <w:style w:type="character" w:styleId="ListLabel143">
+    <w:name w:val="ListLabel 143"/>
+    <w:qFormat/>
+    <w:rPr>
+      <w:rFonts w:cs="Courier New"/>
+    </w:rPr>
+  </w:style>
+  <w:style w:type="character" w:styleId="ListLabel144">
+    <w:name w:val="ListLabel 144"/>
+    <w:qFormat/>
+    <w:rPr>
+      <w:rFonts w:cs="Wingdings"/>
+    </w:rPr>
+  </w:style>
+  <w:style w:type="character" w:styleId="ListLabel145">
+    <w:name w:val="ListLabel 145"/>
+    <w:qFormat/>
+    <w:rPr>
+      <w:rFonts w:cs="Symbol"/>
+    </w:rPr>
+  </w:style>
+  <w:style w:type="character" w:styleId="ListLabel146">
+    <w:name w:val="ListLabel 146"/>
+    <w:qFormat/>
+    <w:rPr>
+      <w:rFonts w:cs="Courier New"/>
+    </w:rPr>
+  </w:style>
+  <w:style w:type="character" w:styleId="ListLabel147">
+    <w:name w:val="ListLabel 147"/>
+    <w:qFormat/>
+    <w:rPr>
+      <w:rFonts w:cs="Wingdings"/>
+    </w:rPr>
+  </w:style>
+  <w:style w:type="character" w:styleId="ListLabel148">
+    <w:name w:val="ListLabel 148"/>
+    <w:qFormat/>
+    <w:rPr>
+      <w:rFonts w:cs="Calibri"/>
+    </w:rPr>
+  </w:style>
+  <w:style w:type="character" w:styleId="ListLabel149">
+    <w:name w:val="ListLabel 149"/>
+    <w:qFormat/>
+    <w:rPr>
+      <w:rFonts w:cs="Courier New"/>
+    </w:rPr>
+  </w:style>
+  <w:style w:type="character" w:styleId="ListLabel150">
+    <w:name w:val="ListLabel 150"/>
+    <w:qFormat/>
+    <w:rPr>
+      <w:rFonts w:cs="Wingdings"/>
+    </w:rPr>
+  </w:style>
+  <w:style w:type="character" w:styleId="ListLabel151">
+    <w:name w:val="ListLabel 151"/>
+    <w:qFormat/>
+    <w:rPr>
+      <w:rFonts w:cs="Symbol"/>
+    </w:rPr>
+  </w:style>
+  <w:style w:type="character" w:styleId="ListLabel152">
+    <w:name w:val="ListLabel 152"/>
+    <w:qFormat/>
+    <w:rPr>
+      <w:rFonts w:cs="Courier New"/>
+    </w:rPr>
+  </w:style>
+  <w:style w:type="character" w:styleId="ListLabel153">
+    <w:name w:val="ListLabel 153"/>
+    <w:qFormat/>
+    <w:rPr>
+      <w:rFonts w:cs="Wingdings"/>
+    </w:rPr>
+  </w:style>
+  <w:style w:type="character" w:styleId="ListLabel154">
+    <w:name w:val="ListLabel 154"/>
+    <w:qFormat/>
+    <w:rPr>
+      <w:rFonts w:cs="Symbol"/>
+    </w:rPr>
+  </w:style>
+  <w:style w:type="character" w:styleId="ListLabel155">
+    <w:name w:val="ListLabel 155"/>
+    <w:qFormat/>
+    <w:rPr>
+      <w:rFonts w:cs="Courier New"/>
+    </w:rPr>
+  </w:style>
+  <w:style w:type="character" w:styleId="ListLabel156">
+    <w:name w:val="ListLabel 156"/>
+    <w:qFormat/>
+    <w:rPr>
+      <w:rFonts w:cs="Wingdings"/>
+    </w:rPr>
+  </w:style>
+  <w:style w:type="character" w:styleId="ListLabel157">
+    <w:name w:val="ListLabel 157"/>
+    <w:qFormat/>
+    <w:rPr>
+      <w:rFonts w:cs="Calibri"/>
+    </w:rPr>
+  </w:style>
+  <w:style w:type="character" w:styleId="ListLabel158">
+    <w:name w:val="ListLabel 158"/>
+    <w:qFormat/>
+    <w:rPr>
+      <w:rFonts w:cs="Courier New"/>
+    </w:rPr>
+  </w:style>
+  <w:style w:type="character" w:styleId="ListLabel159">
+    <w:name w:val="ListLabel 159"/>
+    <w:qFormat/>
+    <w:rPr>
+      <w:rFonts w:cs="Wingdings"/>
+    </w:rPr>
+  </w:style>
+  <w:style w:type="character" w:styleId="ListLabel160">
+    <w:name w:val="ListLabel 160"/>
+    <w:qFormat/>
+    <w:rPr>
+      <w:rFonts w:cs="Symbol"/>
+    </w:rPr>
+  </w:style>
+  <w:style w:type="character" w:styleId="ListLabel161">
+    <w:name w:val="ListLabel 161"/>
+    <w:qFormat/>
+    <w:rPr>
+      <w:rFonts w:cs="Courier New"/>
+    </w:rPr>
+  </w:style>
+  <w:style w:type="character" w:styleId="ListLabel162">
+    <w:name w:val="ListLabel 162"/>
+    <w:qFormat/>
+    <w:rPr>
+      <w:rFonts w:cs="Wingdings"/>
+    </w:rPr>
+  </w:style>
+  <w:style w:type="character" w:styleId="ListLabel163">
+    <w:name w:val="ListLabel 163"/>
+    <w:qFormat/>
+    <w:rPr>
+      <w:rFonts w:cs="Symbol"/>
+    </w:rPr>
+  </w:style>
+  <w:style w:type="character" w:styleId="ListLabel164">
+    <w:name w:val="ListLabel 164"/>
+    <w:qFormat/>
+    <w:rPr>
+      <w:rFonts w:cs="Courier New"/>
+    </w:rPr>
+  </w:style>
+  <w:style w:type="character" w:styleId="ListLabel165">
+    <w:name w:val="ListLabel 165"/>
+    <w:qFormat/>
+    <w:rPr>
+      <w:rFonts w:cs="Wingdings"/>
+    </w:rPr>
+  </w:style>
+  <w:style w:type="character" w:styleId="ListLabel166">
+    <w:name w:val="ListLabel 166"/>
+    <w:qFormat/>
+    <w:rPr>
+      <w:rFonts w:cs="Calibri"/>
+    </w:rPr>
+  </w:style>
+  <w:style w:type="character" w:styleId="ListLabel167">
+    <w:name w:val="ListLabel 167"/>
+    <w:qFormat/>
+    <w:rPr>
+      <w:rFonts w:cs="Courier New"/>
+    </w:rPr>
+  </w:style>
+  <w:style w:type="character" w:styleId="ListLabel168">
+    <w:name w:val="ListLabel 168"/>
+    <w:qFormat/>
+    <w:rPr>
+      <w:rFonts w:cs="Wingdings"/>
+    </w:rPr>
+  </w:style>
+  <w:style w:type="character" w:styleId="ListLabel169">
+    <w:name w:val="ListLabel 169"/>
+    <w:qFormat/>
+    <w:rPr>
+      <w:rFonts w:cs="Symbol"/>
+    </w:rPr>
+  </w:style>
+  <w:style w:type="character" w:styleId="ListLabel170">
+    <w:name w:val="ListLabel 170"/>
+    <w:qFormat/>
+    <w:rPr>
+      <w:rFonts w:cs="Courier New"/>
+    </w:rPr>
+  </w:style>
+  <w:style w:type="character" w:styleId="ListLabel171">
+    <w:name w:val="ListLabel 171"/>
+    <w:qFormat/>
+    <w:rPr>
+      <w:rFonts w:cs="Wingdings"/>
+    </w:rPr>
+  </w:style>
+  <w:style w:type="character" w:styleId="ListLabel172">
+    <w:name w:val="ListLabel 172"/>
+    <w:qFormat/>
+    <w:rPr>
+      <w:rFonts w:cs="Symbol"/>
+    </w:rPr>
+  </w:style>
+  <w:style w:type="character" w:styleId="ListLabel173">
+    <w:name w:val="ListLabel 173"/>
+    <w:qFormat/>
+    <w:rPr>
+      <w:rFonts w:cs="Courier New"/>
+    </w:rPr>
+  </w:style>
+  <w:style w:type="character" w:styleId="ListLabel174">
+    <w:name w:val="ListLabel 174"/>
+    <w:qFormat/>
+    <w:rPr>
+      <w:rFonts w:cs="Wingdings"/>
+    </w:rPr>
+  </w:style>
   <w:style w:type="paragraph" w:styleId="Berschrift">
     <w:name w:val="Überschrift"/>
     <w:basedOn w:val="Normal"/>

</xml_diff>